<commit_message>
report results section done
</commit_message>
<xml_diff>
--- a/Report.docx
+++ b/Report.docx
@@ -6676,7 +6676,25 @@
           <w:szCs w:val="24"/>
           <w:u w:val="single"/>
         </w:rPr>
-        <w:t>Phase 1 Task 2:</w:t>
+        <w:t>Phase 1 Task 2</w:t>
+      </w:r>
+      <w:r>
+        <w:rPr>
+          <w:rFonts w:ascii="Times New Roman" w:hAnsi="Times New Roman" w:cs="Times New Roman"/>
+          <w:sz w:val="24"/>
+          <w:szCs w:val="24"/>
+          <w:u w:val="single"/>
+        </w:rPr>
+        <w:t xml:space="preserve"> (Pseudo Relevance Feedback)</w:t>
+      </w:r>
+      <w:r>
+        <w:rPr>
+          <w:rFonts w:ascii="Times New Roman" w:hAnsi="Times New Roman" w:cs="Times New Roman"/>
+          <w:sz w:val="24"/>
+          <w:szCs w:val="24"/>
+          <w:u w:val="single"/>
+        </w:rPr>
+        <w:t>:</w:t>
       </w:r>
       <w:r>
         <w:rPr>
@@ -7850,6 +7868,15 @@
         <w:lastRenderedPageBreak/>
         <w:t>parallel algorithm (Stemmed Version)</w:t>
       </w:r>
+      <w:r>
+        <w:rPr>
+          <w:rFonts w:ascii="Times New Roman" w:eastAsia="Times New Roman" w:hAnsi="Times New Roman" w:cs="Times New Roman"/>
+          <w:color w:val="000000"/>
+          <w:sz w:val="24"/>
+          <w:szCs w:val="24"/>
+        </w:rPr>
+        <w:t>’</w:t>
+      </w:r>
     </w:p>
     <w:p>
       <w:pPr>
@@ -8610,6 +8637,30 @@
         <w:spacing w:after="0"/>
         <w:jc w:val="both"/>
         <w:rPr>
+          <w:rFonts w:ascii="Times New Roman" w:eastAsia="Times New Roman" w:hAnsi="Times New Roman" w:cs="Times New Roman"/>
+          <w:color w:val="000000"/>
+          <w:sz w:val="24"/>
+          <w:szCs w:val="24"/>
+        </w:rPr>
+      </w:pPr>
+    </w:p>
+    <w:p>
+      <w:pPr>
+        <w:spacing w:after="0"/>
+        <w:jc w:val="both"/>
+        <w:rPr>
+          <w:rFonts w:ascii="Times New Roman" w:eastAsia="Times New Roman" w:hAnsi="Times New Roman" w:cs="Times New Roman"/>
+          <w:color w:val="000000"/>
+          <w:sz w:val="24"/>
+          <w:szCs w:val="24"/>
+        </w:rPr>
+      </w:pPr>
+    </w:p>
+    <w:p>
+      <w:pPr>
+        <w:spacing w:after="0"/>
+        <w:jc w:val="both"/>
+        <w:rPr>
           <w:rFonts w:ascii="Times New Roman" w:hAnsi="Times New Roman" w:cs="Times New Roman"/>
           <w:b/>
           <w:sz w:val="24"/>
@@ -8625,6 +8676,7 @@
           <w:szCs w:val="36"/>
           <w:u w:val="single"/>
         </w:rPr>
+        <w:lastRenderedPageBreak/>
         <w:t xml:space="preserve">v) </w:t>
       </w:r>
       <w:r>
@@ -8669,6 +8721,25 @@
           <w:szCs w:val="24"/>
         </w:rPr>
       </w:pPr>
+      <w:r>
+        <w:rPr>
+          <w:rFonts w:ascii="Times New Roman" w:hAnsi="Times New Roman" w:cs="Times New Roman"/>
+          <w:sz w:val="24"/>
+          <w:szCs w:val="24"/>
+        </w:rPr>
+        <w:t>Phase 1 (8 runs):</w:t>
+      </w:r>
+    </w:p>
+    <w:p>
+      <w:pPr>
+        <w:spacing w:after="0"/>
+        <w:jc w:val="both"/>
+        <w:rPr>
+          <w:rFonts w:ascii="Times New Roman" w:hAnsi="Times New Roman" w:cs="Times New Roman"/>
+          <w:sz w:val="24"/>
+          <w:szCs w:val="24"/>
+        </w:rPr>
+      </w:pPr>
       <w:proofErr w:type="gramStart"/>
       <w:r>
         <w:rPr>
@@ -8676,7 +8747,6 @@
           <w:sz w:val="24"/>
           <w:szCs w:val="24"/>
         </w:rPr>
-        <w:lastRenderedPageBreak/>
         <w:t>Final results</w:t>
       </w:r>
       <w:proofErr w:type="gramEnd"/>
@@ -8711,7 +8781,39 @@
           <w:sz w:val="24"/>
           <w:szCs w:val="24"/>
         </w:rPr>
-        <w:t>Phase 1/Task 1/Step 4/BM25/BM25_Relevance_Top100_Pages.txt</w:t>
+        <w:t>Phase 1/Task 1/Step 4</w:t>
+      </w:r>
+      <w:r>
+        <w:rPr>
+          <w:rFonts w:ascii="Times New Roman" w:hAnsi="Times New Roman" w:cs="Times New Roman"/>
+          <w:sz w:val="24"/>
+          <w:szCs w:val="24"/>
+        </w:rPr>
+        <w:t xml:space="preserve"> – Retrieval Models</w:t>
+      </w:r>
+      <w:r>
+        <w:rPr>
+          <w:rFonts w:ascii="Times New Roman" w:hAnsi="Times New Roman" w:cs="Times New Roman"/>
+          <w:sz w:val="24"/>
+          <w:szCs w:val="24"/>
+        </w:rPr>
+        <w:t>/BM25/BM25</w:t>
+      </w:r>
+      <w:r>
+        <w:rPr>
+          <w:rFonts w:ascii="Times New Roman" w:hAnsi="Times New Roman" w:cs="Times New Roman"/>
+          <w:sz w:val="24"/>
+          <w:szCs w:val="24"/>
+        </w:rPr>
+        <w:t>Scores_NoRelevance</w:t>
+      </w:r>
+      <w:r>
+        <w:rPr>
+          <w:rFonts w:ascii="Times New Roman" w:hAnsi="Times New Roman" w:cs="Times New Roman"/>
+          <w:sz w:val="24"/>
+          <w:szCs w:val="24"/>
+        </w:rPr>
+        <w:t>.txt</w:t>
       </w:r>
     </w:p>
     <w:p>
@@ -8736,7 +8838,39 @@
           <w:sz w:val="24"/>
           <w:szCs w:val="24"/>
         </w:rPr>
-        <w:t>Phase 1/Task 1/Step 4/Lucene/Lucene_Top100_Pages.txt</w:t>
+        <w:t>Phase 1/Task 1/Step 4</w:t>
+      </w:r>
+      <w:r>
+        <w:rPr>
+          <w:rFonts w:ascii="Times New Roman" w:hAnsi="Times New Roman" w:cs="Times New Roman"/>
+          <w:sz w:val="24"/>
+          <w:szCs w:val="24"/>
+        </w:rPr>
+        <w:t xml:space="preserve"> – Retrieval Models</w:t>
+      </w:r>
+      <w:r>
+        <w:rPr>
+          <w:rFonts w:ascii="Times New Roman" w:hAnsi="Times New Roman" w:cs="Times New Roman"/>
+          <w:sz w:val="24"/>
+          <w:szCs w:val="24"/>
+        </w:rPr>
+        <w:t>/</w:t>
+      </w:r>
+      <w:r>
+        <w:rPr>
+          <w:rFonts w:ascii="Times New Roman" w:hAnsi="Times New Roman" w:cs="Times New Roman"/>
+          <w:sz w:val="24"/>
+          <w:szCs w:val="24"/>
+        </w:rPr>
+        <w:t>Lucene/Lucene_Scores</w:t>
+      </w:r>
+      <w:r>
+        <w:rPr>
+          <w:rFonts w:ascii="Times New Roman" w:hAnsi="Times New Roman" w:cs="Times New Roman"/>
+          <w:sz w:val="24"/>
+          <w:szCs w:val="24"/>
+        </w:rPr>
+        <w:t>.txt</w:t>
       </w:r>
     </w:p>
     <w:p>
@@ -8761,7 +8895,55 @@
           <w:sz w:val="24"/>
           <w:szCs w:val="24"/>
         </w:rPr>
-        <w:t>Phase 1/Task 1/Step 4/QLM/QLM _Top100_Pages.txt</w:t>
+        <w:t>Phase 1/Task 1/Step 4</w:t>
+      </w:r>
+      <w:r>
+        <w:rPr>
+          <w:rFonts w:ascii="Times New Roman" w:hAnsi="Times New Roman" w:cs="Times New Roman"/>
+          <w:sz w:val="24"/>
+          <w:szCs w:val="24"/>
+        </w:rPr>
+        <w:t xml:space="preserve"> – Retrieval Models</w:t>
+      </w:r>
+      <w:r>
+        <w:rPr>
+          <w:rFonts w:ascii="Times New Roman" w:hAnsi="Times New Roman" w:cs="Times New Roman"/>
+          <w:sz w:val="24"/>
+          <w:szCs w:val="24"/>
+        </w:rPr>
+        <w:t>/</w:t>
+      </w:r>
+      <w:r>
+        <w:rPr>
+          <w:rFonts w:ascii="Times New Roman" w:hAnsi="Times New Roman" w:cs="Times New Roman"/>
+          <w:sz w:val="24"/>
+          <w:szCs w:val="24"/>
+        </w:rPr>
+        <w:t>Query Likelihood</w:t>
+      </w:r>
+      <w:r>
+        <w:rPr>
+          <w:rFonts w:ascii="Times New Roman" w:hAnsi="Times New Roman" w:cs="Times New Roman"/>
+          <w:sz w:val="24"/>
+          <w:szCs w:val="24"/>
+        </w:rPr>
+        <w:t>/</w:t>
+      </w:r>
+      <w:r>
+        <w:rPr>
+          <w:rFonts w:ascii="Times New Roman" w:hAnsi="Times New Roman" w:cs="Times New Roman"/>
+          <w:sz w:val="24"/>
+          <w:szCs w:val="24"/>
+        </w:rPr>
+        <w:t>QueryLikelihoodScores</w:t>
+      </w:r>
+      <w:r>
+        <w:rPr>
+          <w:rFonts w:ascii="Times New Roman" w:hAnsi="Times New Roman" w:cs="Times New Roman"/>
+          <w:sz w:val="24"/>
+          <w:szCs w:val="24"/>
+        </w:rPr>
+        <w:t>.txt</w:t>
       </w:r>
     </w:p>
     <w:p>
@@ -8786,15 +8968,15 @@
           <w:sz w:val="24"/>
           <w:szCs w:val="24"/>
         </w:rPr>
-        <w:t>Phase 1/Task 1/Step 4/</w:t>
-      </w:r>
-      <w:r>
-        <w:rPr>
-          <w:rFonts w:ascii="Times New Roman" w:hAnsi="Times New Roman" w:cs="Times New Roman"/>
-          <w:sz w:val="24"/>
-          <w:szCs w:val="24"/>
-        </w:rPr>
-        <w:t>TF-IDF</w:t>
+        <w:t>Phase 1/Task 1/Step 4</w:t>
+      </w:r>
+      <w:r>
+        <w:rPr>
+          <w:rFonts w:ascii="Times New Roman" w:hAnsi="Times New Roman" w:cs="Times New Roman"/>
+          <w:sz w:val="24"/>
+          <w:szCs w:val="24"/>
+        </w:rPr>
+        <w:t xml:space="preserve"> – Retrieval Models</w:t>
       </w:r>
       <w:r>
         <w:rPr>
@@ -8818,23 +9000,23 @@
           <w:sz w:val="24"/>
           <w:szCs w:val="24"/>
         </w:rPr>
-        <w:t>_</w:t>
-      </w:r>
-      <w:r>
-        <w:rPr>
-          <w:rFonts w:ascii="Times New Roman" w:hAnsi="Times New Roman" w:cs="Times New Roman"/>
-          <w:sz w:val="24"/>
-          <w:szCs w:val="24"/>
-        </w:rPr>
-        <w:t>Normalized</w:t>
-      </w:r>
-      <w:r>
-        <w:rPr>
-          <w:rFonts w:ascii="Times New Roman" w:hAnsi="Times New Roman" w:cs="Times New Roman"/>
-          <w:sz w:val="24"/>
-          <w:szCs w:val="24"/>
-        </w:rPr>
-        <w:t>_Top100_Pages.txt</w:t>
+        <w:t>/</w:t>
+      </w:r>
+      <w:r>
+        <w:rPr>
+          <w:rFonts w:ascii="Times New Roman" w:hAnsi="Times New Roman" w:cs="Times New Roman"/>
+          <w:sz w:val="24"/>
+          <w:szCs w:val="24"/>
+        </w:rPr>
+        <w:t>TF_IDF_SCORE</w:t>
+      </w:r>
+      <w:r>
+        <w:rPr>
+          <w:rFonts w:ascii="Times New Roman" w:hAnsi="Times New Roman" w:cs="Times New Roman"/>
+          <w:sz w:val="24"/>
+          <w:szCs w:val="24"/>
+        </w:rPr>
+        <w:t>.txt</w:t>
       </w:r>
     </w:p>
     <w:p>
@@ -8859,7 +9041,63 @@
           <w:sz w:val="24"/>
           <w:szCs w:val="24"/>
         </w:rPr>
-        <w:t>Phase 1/Task 2/Step 4/BM25_Relevance_PRF_Top100_Pages.txt</w:t>
+        <w:t xml:space="preserve">Phase 1/Task 2/Step </w:t>
+      </w:r>
+      <w:r>
+        <w:rPr>
+          <w:rFonts w:ascii="Times New Roman" w:hAnsi="Times New Roman" w:cs="Times New Roman"/>
+          <w:sz w:val="24"/>
+          <w:szCs w:val="24"/>
+        </w:rPr>
+        <w:t>2 – Retrieval PRF</w:t>
+      </w:r>
+      <w:r>
+        <w:rPr>
+          <w:rFonts w:ascii="Times New Roman" w:hAnsi="Times New Roman" w:cs="Times New Roman"/>
+          <w:sz w:val="24"/>
+          <w:szCs w:val="24"/>
+        </w:rPr>
+        <w:t>/</w:t>
+      </w:r>
+      <w:r>
+        <w:rPr>
+          <w:rFonts w:ascii="Times New Roman" w:hAnsi="Times New Roman" w:cs="Times New Roman"/>
+          <w:sz w:val="24"/>
+          <w:szCs w:val="24"/>
+        </w:rPr>
+        <w:t xml:space="preserve"> </w:t>
+      </w:r>
+      <w:r>
+        <w:rPr>
+          <w:rFonts w:ascii="Times New Roman" w:hAnsi="Times New Roman" w:cs="Times New Roman"/>
+          <w:sz w:val="24"/>
+          <w:szCs w:val="24"/>
+        </w:rPr>
+        <w:t>BM25</w:t>
+      </w:r>
+      <w:r>
+        <w:rPr>
+          <w:rFonts w:ascii="Times New Roman" w:hAnsi="Times New Roman" w:cs="Times New Roman"/>
+          <w:sz w:val="24"/>
+          <w:szCs w:val="24"/>
+        </w:rPr>
+        <w:t>Scores_NoRelevance</w:t>
+      </w:r>
+      <w:r>
+        <w:rPr>
+          <w:rFonts w:ascii="Times New Roman" w:hAnsi="Times New Roman" w:cs="Times New Roman"/>
+          <w:sz w:val="24"/>
+          <w:szCs w:val="24"/>
+        </w:rPr>
+        <w:t>_PRF</w:t>
+      </w:r>
+      <w:r>
+        <w:rPr>
+          <w:rFonts w:ascii="Times New Roman" w:hAnsi="Times New Roman" w:cs="Times New Roman"/>
+          <w:sz w:val="24"/>
+          <w:szCs w:val="24"/>
+        </w:rPr>
+        <w:t>.txt</w:t>
       </w:r>
     </w:p>
     <w:p>
@@ -8871,20 +9109,67 @@
         </w:numPr>
         <w:spacing w:after="0"/>
         <w:ind w:left="360"/>
-        <w:jc w:val="both"/>
-        <w:rPr>
-          <w:rFonts w:ascii="Times New Roman" w:hAnsi="Times New Roman" w:cs="Times New Roman"/>
-          <w:sz w:val="24"/>
-          <w:szCs w:val="24"/>
-        </w:rPr>
-      </w:pPr>
-      <w:r>
-        <w:rPr>
-          <w:rFonts w:ascii="Times New Roman" w:hAnsi="Times New Roman" w:cs="Times New Roman"/>
-          <w:sz w:val="24"/>
-          <w:szCs w:val="24"/>
-        </w:rPr>
-        <w:t>Phase 1/Task 3/Part A/Step 4/BM25 (Stopped)/Stopped_BM25_Relevance_Top100_Pages.txt</w:t>
+        <w:rPr>
+          <w:rFonts w:ascii="Times New Roman" w:hAnsi="Times New Roman" w:cs="Times New Roman"/>
+          <w:sz w:val="24"/>
+          <w:szCs w:val="24"/>
+        </w:rPr>
+      </w:pPr>
+      <w:r>
+        <w:rPr>
+          <w:rFonts w:ascii="Times New Roman" w:hAnsi="Times New Roman" w:cs="Times New Roman"/>
+          <w:sz w:val="24"/>
+          <w:szCs w:val="24"/>
+        </w:rPr>
+        <w:t>Phase 1/Task 3/</w:t>
+      </w:r>
+      <w:r>
+        <w:rPr>
+          <w:rFonts w:ascii="Times New Roman" w:hAnsi="Times New Roman" w:cs="Times New Roman"/>
+          <w:sz w:val="24"/>
+          <w:szCs w:val="24"/>
+        </w:rPr>
+        <w:t>Task 3-A</w:t>
+      </w:r>
+      <w:r>
+        <w:rPr>
+          <w:rFonts w:ascii="Times New Roman" w:hAnsi="Times New Roman" w:cs="Times New Roman"/>
+          <w:sz w:val="24"/>
+          <w:szCs w:val="24"/>
+        </w:rPr>
+        <w:t>/Step 4</w:t>
+      </w:r>
+      <w:r>
+        <w:rPr>
+          <w:rFonts w:ascii="Times New Roman" w:hAnsi="Times New Roman" w:cs="Times New Roman"/>
+          <w:sz w:val="24"/>
+          <w:szCs w:val="24"/>
+        </w:rPr>
+        <w:t xml:space="preserve"> – Retrieval Models</w:t>
+      </w:r>
+      <w:r>
+        <w:rPr>
+          <w:rFonts w:ascii="Times New Roman" w:hAnsi="Times New Roman" w:cs="Times New Roman"/>
+          <w:sz w:val="24"/>
+          <w:szCs w:val="24"/>
+        </w:rPr>
+        <w:t>/BM25/</w:t>
+      </w:r>
+      <w:r>
+        <w:rPr>
+          <w:rFonts w:ascii="Times New Roman" w:hAnsi="Times New Roman" w:cs="Times New Roman"/>
+          <w:sz w:val="24"/>
+          <w:szCs w:val="24"/>
+        </w:rPr>
+        <w:t xml:space="preserve"> </w:t>
+      </w:r>
+      <w:r>
+        <w:rPr>
+          <w:rFonts w:ascii="Times New Roman" w:hAnsi="Times New Roman" w:cs="Times New Roman"/>
+          <w:sz w:val="24"/>
+          <w:szCs w:val="24"/>
+        </w:rPr>
+        <w:t>Stop_BM25Scores_NoRelevance.txt</w:t>
       </w:r>
     </w:p>
     <w:p>
@@ -8896,20 +9181,99 @@
         </w:numPr>
         <w:spacing w:after="0"/>
         <w:ind w:left="360"/>
-        <w:jc w:val="both"/>
-        <w:rPr>
-          <w:rFonts w:ascii="Times New Roman" w:hAnsi="Times New Roman" w:cs="Times New Roman"/>
-          <w:sz w:val="24"/>
-          <w:szCs w:val="24"/>
-        </w:rPr>
-      </w:pPr>
-      <w:r>
-        <w:rPr>
-          <w:rFonts w:ascii="Times New Roman" w:hAnsi="Times New Roman" w:cs="Times New Roman"/>
-          <w:sz w:val="24"/>
-          <w:szCs w:val="24"/>
-        </w:rPr>
-        <w:t>Phase 1/Task 3/Part A/Step 4/Lucene (Stopped)/Stopped_Lucene_Top100_Pages.txt</w:t>
+        <w:rPr>
+          <w:rFonts w:ascii="Times New Roman" w:hAnsi="Times New Roman" w:cs="Times New Roman"/>
+          <w:sz w:val="24"/>
+          <w:szCs w:val="24"/>
+        </w:rPr>
+      </w:pPr>
+      <w:r>
+        <w:rPr>
+          <w:rFonts w:ascii="Times New Roman" w:hAnsi="Times New Roman" w:cs="Times New Roman"/>
+          <w:sz w:val="24"/>
+          <w:szCs w:val="24"/>
+        </w:rPr>
+        <w:t>Phase 1/Task 3/</w:t>
+      </w:r>
+      <w:r>
+        <w:rPr>
+          <w:rFonts w:ascii="Times New Roman" w:hAnsi="Times New Roman" w:cs="Times New Roman"/>
+          <w:sz w:val="24"/>
+          <w:szCs w:val="24"/>
+        </w:rPr>
+        <w:t>Task 3-A</w:t>
+      </w:r>
+      <w:r>
+        <w:rPr>
+          <w:rFonts w:ascii="Times New Roman" w:hAnsi="Times New Roman" w:cs="Times New Roman"/>
+          <w:sz w:val="24"/>
+          <w:szCs w:val="24"/>
+        </w:rPr>
+        <w:t>/Step 4</w:t>
+      </w:r>
+      <w:r>
+        <w:rPr>
+          <w:rFonts w:ascii="Times New Roman" w:hAnsi="Times New Roman" w:cs="Times New Roman"/>
+          <w:sz w:val="24"/>
+          <w:szCs w:val="24"/>
+        </w:rPr>
+        <w:t xml:space="preserve"> – Retrieval Models</w:t>
+      </w:r>
+      <w:r>
+        <w:rPr>
+          <w:rFonts w:ascii="Times New Roman" w:hAnsi="Times New Roman" w:cs="Times New Roman"/>
+          <w:sz w:val="24"/>
+          <w:szCs w:val="24"/>
+        </w:rPr>
+        <w:t>/</w:t>
+      </w:r>
+      <w:r>
+        <w:rPr>
+          <w:rFonts w:ascii="Times New Roman" w:hAnsi="Times New Roman" w:cs="Times New Roman"/>
+          <w:sz w:val="24"/>
+          <w:szCs w:val="24"/>
+        </w:rPr>
+        <w:t>Lucene</w:t>
+      </w:r>
+      <w:r>
+        <w:rPr>
+          <w:rFonts w:ascii="Times New Roman" w:hAnsi="Times New Roman" w:cs="Times New Roman"/>
+          <w:sz w:val="24"/>
+          <w:szCs w:val="24"/>
+        </w:rPr>
+        <w:t>/</w:t>
+      </w:r>
+      <w:r>
+        <w:rPr>
+          <w:rFonts w:ascii="Times New Roman" w:hAnsi="Times New Roman" w:cs="Times New Roman"/>
+          <w:sz w:val="24"/>
+          <w:szCs w:val="24"/>
+        </w:rPr>
+        <w:t xml:space="preserve"> </w:t>
+      </w:r>
+      <w:r>
+        <w:rPr>
+          <w:rFonts w:ascii="Times New Roman" w:hAnsi="Times New Roman" w:cs="Times New Roman"/>
+          <w:sz w:val="24"/>
+          <w:szCs w:val="24"/>
+        </w:rPr>
+        <w:t>Stop_</w:t>
+      </w:r>
+      <w:r>
+        <w:rPr>
+          <w:rFonts w:ascii="Times New Roman" w:hAnsi="Times New Roman" w:cs="Times New Roman"/>
+          <w:sz w:val="24"/>
+          <w:szCs w:val="24"/>
+        </w:rPr>
+        <w:t>Lucene_Scores</w:t>
+      </w:r>
+      <w:r>
+        <w:rPr>
+          <w:rFonts w:ascii="Times New Roman" w:hAnsi="Times New Roman" w:cs="Times New Roman"/>
+          <w:sz w:val="24"/>
+          <w:szCs w:val="24"/>
+        </w:rPr>
+        <w:t>.txt</w:t>
       </w:r>
     </w:p>
     <w:p>
@@ -8933,7 +9297,55 @@
           <w:sz w:val="24"/>
           <w:szCs w:val="24"/>
         </w:rPr>
-        <w:t>Phase 1/Task 3/Part A/Step 4/TF-IDF</w:t>
+        <w:t>Phase 1/Task 3/</w:t>
+      </w:r>
+      <w:r>
+        <w:rPr>
+          <w:rFonts w:ascii="Times New Roman" w:hAnsi="Times New Roman" w:cs="Times New Roman"/>
+          <w:sz w:val="24"/>
+          <w:szCs w:val="24"/>
+        </w:rPr>
+        <w:t>Task 3-A</w:t>
+      </w:r>
+      <w:r>
+        <w:rPr>
+          <w:rFonts w:ascii="Times New Roman" w:hAnsi="Times New Roman" w:cs="Times New Roman"/>
+          <w:sz w:val="24"/>
+          <w:szCs w:val="24"/>
+        </w:rPr>
+        <w:t>/Step 4</w:t>
+      </w:r>
+      <w:r>
+        <w:rPr>
+          <w:rFonts w:ascii="Times New Roman" w:hAnsi="Times New Roman" w:cs="Times New Roman"/>
+          <w:sz w:val="24"/>
+          <w:szCs w:val="24"/>
+        </w:rPr>
+        <w:t xml:space="preserve"> – Retrieval Models</w:t>
+      </w:r>
+      <w:r>
+        <w:rPr>
+          <w:rFonts w:ascii="Times New Roman" w:hAnsi="Times New Roman" w:cs="Times New Roman"/>
+          <w:sz w:val="24"/>
+          <w:szCs w:val="24"/>
+        </w:rPr>
+        <w:t>/</w:t>
+      </w:r>
+      <w:r>
+        <w:rPr>
+          <w:rFonts w:ascii="Times New Roman" w:hAnsi="Times New Roman" w:cs="Times New Roman"/>
+          <w:sz w:val="24"/>
+          <w:szCs w:val="24"/>
+        </w:rPr>
+        <w:t>Query Likelihood</w:t>
+      </w:r>
+      <w:r>
+        <w:rPr>
+          <w:rFonts w:ascii="Times New Roman" w:hAnsi="Times New Roman" w:cs="Times New Roman"/>
+          <w:sz w:val="24"/>
+          <w:szCs w:val="24"/>
+        </w:rPr>
+        <w:t>/</w:t>
       </w:r>
       <w:r>
         <w:rPr>
@@ -8949,27 +9361,364 @@
           <w:sz w:val="24"/>
           <w:szCs w:val="24"/>
         </w:rPr>
-        <w:t>(Stopped)</w:t>
-      </w:r>
-    </w:p>
-    <w:p>
-      <w:pPr>
-        <w:spacing w:after="0"/>
-        <w:ind w:left="360"/>
-        <w:rPr>
-          <w:rFonts w:ascii="Times New Roman" w:hAnsi="Times New Roman" w:cs="Times New Roman"/>
-          <w:sz w:val="24"/>
-          <w:szCs w:val="24"/>
-        </w:rPr>
-      </w:pPr>
-      <w:r>
-        <w:rPr>
-          <w:rFonts w:ascii="Times New Roman" w:hAnsi="Times New Roman" w:cs="Times New Roman"/>
-          <w:sz w:val="24"/>
-          <w:szCs w:val="24"/>
-        </w:rPr>
-        <w:t>/Stopped_TF_IDF_Normalized_Top100_Pages.txt</w:t>
-      </w:r>
+        <w:t>Stop</w:t>
+      </w:r>
+      <w:r>
+        <w:rPr>
+          <w:rFonts w:ascii="Times New Roman" w:hAnsi="Times New Roman" w:cs="Times New Roman"/>
+          <w:sz w:val="24"/>
+          <w:szCs w:val="24"/>
+        </w:rPr>
+        <w:t>QueryLikelihoodScores</w:t>
+      </w:r>
+      <w:r>
+        <w:rPr>
+          <w:rFonts w:ascii="Times New Roman" w:hAnsi="Times New Roman" w:cs="Times New Roman"/>
+          <w:sz w:val="24"/>
+          <w:szCs w:val="24"/>
+        </w:rPr>
+        <w:t>.txt</w:t>
+      </w:r>
+    </w:p>
+    <w:p>
+      <w:pPr>
+        <w:spacing w:after="0"/>
+        <w:rPr>
+          <w:rFonts w:ascii="Times New Roman" w:hAnsi="Times New Roman" w:cs="Times New Roman"/>
+          <w:sz w:val="24"/>
+          <w:szCs w:val="24"/>
+        </w:rPr>
+      </w:pPr>
+    </w:p>
+    <w:p>
+      <w:pPr>
+        <w:spacing w:after="0"/>
+        <w:rPr>
+          <w:rFonts w:ascii="Times New Roman" w:hAnsi="Times New Roman" w:cs="Times New Roman"/>
+          <w:sz w:val="24"/>
+          <w:szCs w:val="24"/>
+        </w:rPr>
+      </w:pPr>
+      <w:r>
+        <w:rPr>
+          <w:rFonts w:ascii="Times New Roman" w:hAnsi="Times New Roman" w:cs="Times New Roman"/>
+          <w:sz w:val="24"/>
+          <w:szCs w:val="24"/>
+        </w:rPr>
+        <w:t xml:space="preserve">Phase 2: </w:t>
+      </w:r>
+    </w:p>
+    <w:p>
+      <w:pPr>
+        <w:spacing w:after="0"/>
+        <w:rPr>
+          <w:rFonts w:ascii="Times New Roman" w:hAnsi="Times New Roman" w:cs="Times New Roman"/>
+          <w:sz w:val="24"/>
+          <w:szCs w:val="24"/>
+        </w:rPr>
+      </w:pPr>
+      <w:r>
+        <w:rPr>
+          <w:rFonts w:ascii="Times New Roman" w:hAnsi="Times New Roman" w:cs="Times New Roman"/>
+          <w:sz w:val="24"/>
+          <w:szCs w:val="24"/>
+        </w:rPr>
+        <w:t>Final html file containing snippets with query terms highlighted can be found as following:</w:t>
+      </w:r>
+    </w:p>
+    <w:p>
+      <w:pPr>
+        <w:spacing w:after="0"/>
+        <w:rPr>
+          <w:rFonts w:ascii="Times New Roman" w:hAnsi="Times New Roman" w:cs="Times New Roman"/>
+          <w:sz w:val="24"/>
+          <w:szCs w:val="24"/>
+        </w:rPr>
+      </w:pPr>
+      <w:r>
+        <w:rPr>
+          <w:rFonts w:ascii="Times New Roman" w:hAnsi="Times New Roman" w:cs="Times New Roman"/>
+          <w:sz w:val="24"/>
+          <w:szCs w:val="24"/>
+        </w:rPr>
+        <w:t>Phase2/Snippets_Lucene.html</w:t>
+      </w:r>
+    </w:p>
+    <w:p>
+      <w:pPr>
+        <w:spacing w:after="0"/>
+        <w:rPr>
+          <w:rFonts w:ascii="Times New Roman" w:hAnsi="Times New Roman" w:cs="Times New Roman"/>
+          <w:sz w:val="24"/>
+          <w:szCs w:val="24"/>
+        </w:rPr>
+      </w:pPr>
+    </w:p>
+    <w:p>
+      <w:pPr>
+        <w:spacing w:after="0"/>
+        <w:rPr>
+          <w:rFonts w:ascii="Times New Roman" w:hAnsi="Times New Roman" w:cs="Times New Roman"/>
+          <w:sz w:val="24"/>
+          <w:szCs w:val="24"/>
+        </w:rPr>
+      </w:pPr>
+      <w:r>
+        <w:rPr>
+          <w:rFonts w:ascii="Times New Roman" w:hAnsi="Times New Roman" w:cs="Times New Roman"/>
+          <w:sz w:val="24"/>
+          <w:szCs w:val="24"/>
+        </w:rPr>
+        <w:t>Phase 3:</w:t>
+      </w:r>
+    </w:p>
+    <w:p>
+      <w:pPr>
+        <w:spacing w:after="0"/>
+        <w:rPr>
+          <w:rFonts w:ascii="Times New Roman" w:hAnsi="Times New Roman" w:cs="Times New Roman"/>
+          <w:sz w:val="24"/>
+          <w:szCs w:val="24"/>
+        </w:rPr>
+      </w:pPr>
+      <w:r>
+        <w:rPr>
+          <w:rFonts w:ascii="Times New Roman" w:hAnsi="Times New Roman" w:cs="Times New Roman"/>
+          <w:sz w:val="24"/>
+          <w:szCs w:val="24"/>
+        </w:rPr>
+        <w:t>Results for effectiveness metrics for each model can be found as shown:</w:t>
+      </w:r>
+    </w:p>
+    <w:p>
+      <w:pPr>
+        <w:pStyle w:val="ListParagraph"/>
+        <w:numPr>
+          <w:ilvl w:val="0"/>
+          <w:numId w:val="34"/>
+        </w:numPr>
+        <w:spacing w:after="0"/>
+        <w:jc w:val="both"/>
+        <w:rPr>
+          <w:rFonts w:ascii="Times New Roman" w:hAnsi="Times New Roman" w:cs="Times New Roman"/>
+          <w:sz w:val="24"/>
+          <w:szCs w:val="24"/>
+        </w:rPr>
+      </w:pPr>
+      <w:r>
+        <w:rPr>
+          <w:rFonts w:ascii="Times New Roman" w:hAnsi="Times New Roman" w:cs="Times New Roman"/>
+          <w:sz w:val="24"/>
+          <w:szCs w:val="24"/>
+        </w:rPr>
+        <w:t>Phase 3\Precision Recall Tables\Baseline Lucene</w:t>
+      </w:r>
+    </w:p>
+    <w:p>
+      <w:pPr>
+        <w:pStyle w:val="ListParagraph"/>
+        <w:numPr>
+          <w:ilvl w:val="0"/>
+          <w:numId w:val="34"/>
+        </w:numPr>
+        <w:spacing w:after="0"/>
+        <w:jc w:val="both"/>
+        <w:rPr>
+          <w:rFonts w:ascii="Times New Roman" w:hAnsi="Times New Roman" w:cs="Times New Roman"/>
+          <w:sz w:val="24"/>
+          <w:szCs w:val="24"/>
+        </w:rPr>
+      </w:pPr>
+      <w:r>
+        <w:rPr>
+          <w:rFonts w:ascii="Times New Roman" w:hAnsi="Times New Roman" w:cs="Times New Roman"/>
+          <w:sz w:val="24"/>
+          <w:szCs w:val="24"/>
+        </w:rPr>
+        <w:t>Phase 3\Precision Recall Tables\Baseline Smoothed Query Likelihood</w:t>
+      </w:r>
+    </w:p>
+    <w:p>
+      <w:pPr>
+        <w:pStyle w:val="ListParagraph"/>
+        <w:numPr>
+          <w:ilvl w:val="0"/>
+          <w:numId w:val="34"/>
+        </w:numPr>
+        <w:spacing w:after="0"/>
+        <w:jc w:val="both"/>
+        <w:rPr>
+          <w:rFonts w:ascii="Times New Roman" w:hAnsi="Times New Roman" w:cs="Times New Roman"/>
+          <w:sz w:val="24"/>
+          <w:szCs w:val="24"/>
+        </w:rPr>
+      </w:pPr>
+      <w:r>
+        <w:rPr>
+          <w:rFonts w:ascii="Times New Roman" w:hAnsi="Times New Roman" w:cs="Times New Roman"/>
+          <w:sz w:val="24"/>
+          <w:szCs w:val="24"/>
+        </w:rPr>
+        <w:t>Phase 3\Precision Recall Tables\Baseline TF-IDF</w:t>
+      </w:r>
+    </w:p>
+    <w:p>
+      <w:pPr>
+        <w:pStyle w:val="ListParagraph"/>
+        <w:numPr>
+          <w:ilvl w:val="0"/>
+          <w:numId w:val="34"/>
+        </w:numPr>
+        <w:spacing w:after="0"/>
+        <w:jc w:val="both"/>
+        <w:rPr>
+          <w:rFonts w:ascii="Times New Roman" w:hAnsi="Times New Roman" w:cs="Times New Roman"/>
+          <w:sz w:val="24"/>
+          <w:szCs w:val="24"/>
+        </w:rPr>
+      </w:pPr>
+      <w:r>
+        <w:rPr>
+          <w:rFonts w:ascii="Times New Roman" w:hAnsi="Times New Roman" w:cs="Times New Roman"/>
+          <w:sz w:val="24"/>
+          <w:szCs w:val="24"/>
+        </w:rPr>
+        <w:t>Phase 3\Precision Recall Tables\BM25 (No-Relevance)</w:t>
+      </w:r>
+    </w:p>
+    <w:p>
+      <w:pPr>
+        <w:pStyle w:val="ListParagraph"/>
+        <w:numPr>
+          <w:ilvl w:val="0"/>
+          <w:numId w:val="34"/>
+        </w:numPr>
+        <w:spacing w:after="0"/>
+        <w:jc w:val="both"/>
+        <w:rPr>
+          <w:rFonts w:ascii="Times New Roman" w:hAnsi="Times New Roman" w:cs="Times New Roman"/>
+          <w:sz w:val="24"/>
+          <w:szCs w:val="24"/>
+        </w:rPr>
+      </w:pPr>
+      <w:r>
+        <w:rPr>
+          <w:rFonts w:ascii="Times New Roman" w:hAnsi="Times New Roman" w:cs="Times New Roman"/>
+          <w:sz w:val="24"/>
+          <w:szCs w:val="24"/>
+        </w:rPr>
+        <w:t>Phase 3\Precision Recall Tables\BM25 Pseudo-</w:t>
+      </w:r>
+      <w:proofErr w:type="gramStart"/>
+      <w:r>
+        <w:rPr>
+          <w:rFonts w:ascii="Times New Roman" w:hAnsi="Times New Roman" w:cs="Times New Roman"/>
+          <w:sz w:val="24"/>
+          <w:szCs w:val="24"/>
+        </w:rPr>
+        <w:t>relevance</w:t>
+      </w:r>
+      <w:proofErr w:type="gramEnd"/>
+      <w:r>
+        <w:rPr>
+          <w:rFonts w:ascii="Times New Roman" w:hAnsi="Times New Roman" w:cs="Times New Roman"/>
+          <w:sz w:val="24"/>
+          <w:szCs w:val="24"/>
+        </w:rPr>
+        <w:t xml:space="preserve"> Feedback</w:t>
+      </w:r>
+    </w:p>
+    <w:p>
+      <w:pPr>
+        <w:pStyle w:val="ListParagraph"/>
+        <w:numPr>
+          <w:ilvl w:val="0"/>
+          <w:numId w:val="34"/>
+        </w:numPr>
+        <w:spacing w:after="0"/>
+        <w:jc w:val="both"/>
+        <w:rPr>
+          <w:rFonts w:ascii="Times New Roman" w:hAnsi="Times New Roman" w:cs="Times New Roman"/>
+          <w:sz w:val="24"/>
+          <w:szCs w:val="24"/>
+        </w:rPr>
+      </w:pPr>
+      <w:r>
+        <w:rPr>
+          <w:rFonts w:ascii="Times New Roman" w:hAnsi="Times New Roman" w:cs="Times New Roman"/>
+          <w:sz w:val="24"/>
+          <w:szCs w:val="24"/>
+        </w:rPr>
+        <w:t>Phase 3\Precision Recall Tables\Stopped BM25</w:t>
+      </w:r>
+    </w:p>
+    <w:p>
+      <w:pPr>
+        <w:pStyle w:val="ListParagraph"/>
+        <w:numPr>
+          <w:ilvl w:val="0"/>
+          <w:numId w:val="34"/>
+        </w:numPr>
+        <w:spacing w:after="0"/>
+        <w:jc w:val="both"/>
+        <w:rPr>
+          <w:rFonts w:ascii="Times New Roman" w:hAnsi="Times New Roman" w:cs="Times New Roman"/>
+          <w:sz w:val="24"/>
+          <w:szCs w:val="24"/>
+        </w:rPr>
+      </w:pPr>
+      <w:r>
+        <w:rPr>
+          <w:rFonts w:ascii="Times New Roman" w:hAnsi="Times New Roman" w:cs="Times New Roman"/>
+          <w:sz w:val="24"/>
+          <w:szCs w:val="24"/>
+        </w:rPr>
+        <w:t>Phase 3\Precision Recall Tables\Stopped Lucene</w:t>
+      </w:r>
+    </w:p>
+    <w:p>
+      <w:pPr>
+        <w:pStyle w:val="ListParagraph"/>
+        <w:numPr>
+          <w:ilvl w:val="0"/>
+          <w:numId w:val="34"/>
+        </w:numPr>
+        <w:spacing w:after="0"/>
+        <w:jc w:val="both"/>
+        <w:rPr>
+          <w:rFonts w:ascii="Times New Roman" w:hAnsi="Times New Roman" w:cs="Times New Roman"/>
+          <w:sz w:val="24"/>
+          <w:szCs w:val="24"/>
+        </w:rPr>
+      </w:pPr>
+      <w:r>
+        <w:rPr>
+          <w:rFonts w:ascii="Times New Roman" w:hAnsi="Times New Roman" w:cs="Times New Roman"/>
+          <w:sz w:val="24"/>
+          <w:szCs w:val="24"/>
+        </w:rPr>
+        <w:t>Phase 3\Precision Recall Tables\Stopped Smoothed Query Likelihood</w:t>
+      </w:r>
+    </w:p>
+    <w:p>
+      <w:pPr>
+        <w:spacing w:after="0"/>
+        <w:rPr>
+          <w:rFonts w:ascii="Times New Roman" w:hAnsi="Times New Roman" w:cs="Times New Roman"/>
+          <w:sz w:val="24"/>
+          <w:szCs w:val="24"/>
+        </w:rPr>
+      </w:pPr>
+    </w:p>
+    <w:p>
+      <w:pPr>
+        <w:spacing w:after="0"/>
+        <w:rPr>
+          <w:rFonts w:ascii="Times New Roman" w:hAnsi="Times New Roman" w:cs="Times New Roman"/>
+          <w:sz w:val="24"/>
+          <w:szCs w:val="24"/>
+        </w:rPr>
+      </w:pPr>
     </w:p>
     <w:p>
       <w:pPr>
@@ -8998,8 +9747,6 @@
           <w:u w:val="single"/>
         </w:rPr>
       </w:pPr>
-      <w:bookmarkStart w:id="0" w:name="_GoBack"/>
-      <w:bookmarkEnd w:id="0"/>
     </w:p>
     <w:p>
       <w:pPr>
@@ -9147,6 +9894,7 @@
           <w:szCs w:val="36"/>
           <w:u w:val="single"/>
         </w:rPr>
+        <w:lastRenderedPageBreak/>
         <w:t xml:space="preserve">vi. </w:t>
       </w:r>
       <w:r>
@@ -9696,7 +10444,7 @@
                 <w:sz w:val="24"/>
                 <w:szCs w:val="24"/>
               </w:rPr>
-              <w:t>BM25 (With</w:t>
+              <w:t>BM25 (Wit</w:t>
             </w:r>
             <w:r>
               <w:rPr>
@@ -9704,7 +10452,7 @@
                 <w:sz w:val="24"/>
                 <w:szCs w:val="24"/>
               </w:rPr>
-              <w:t>out</w:t>
+              <w:t>h</w:t>
             </w:r>
             <w:r>
               <w:rPr>
@@ -9774,7 +10522,23 @@
                 <w:sz w:val="24"/>
                 <w:szCs w:val="24"/>
               </w:rPr>
-              <w:t>0.695006</w:t>
+              <w:t>0.</w:t>
+            </w:r>
+            <w:r>
+              <w:rPr>
+                <w:rFonts w:ascii="Times New Roman" w:eastAsia="Times New Roman" w:hAnsi="Times New Roman" w:cs="Times New Roman"/>
+                <w:sz w:val="24"/>
+                <w:szCs w:val="24"/>
+              </w:rPr>
+              <w:t>74</w:t>
+            </w:r>
+            <w:r>
+              <w:rPr>
+                <w:rFonts w:ascii="Times New Roman" w:eastAsia="Times New Roman" w:hAnsi="Times New Roman" w:cs="Times New Roman"/>
+                <w:sz w:val="24"/>
+                <w:szCs w:val="24"/>
+              </w:rPr>
+              <w:t>5006</w:t>
             </w:r>
           </w:p>
         </w:tc>
@@ -9975,6 +10739,7 @@
           <w:szCs w:val="24"/>
         </w:rPr>
       </w:pPr>
+      <w:bookmarkStart w:id="0" w:name="_GoBack"/>
       <w:r>
         <w:rPr>
           <w:rFonts w:ascii="Times New Roman" w:eastAsia="Times New Roman" w:hAnsi="Times New Roman" w:cs="Times New Roman"/>
@@ -9995,38 +10760,18 @@
         <w:t xml:space="preserve"> PRF stands for Pseudo Relevance Feedback</w:t>
       </w:r>
     </w:p>
-    <w:p>
-      <w:pPr>
-        <w:spacing w:after="0"/>
-        <w:jc w:val="both"/>
-        <w:rPr>
-          <w:rFonts w:ascii="Times New Roman" w:eastAsia="Times New Roman" w:hAnsi="Times New Roman" w:cs="Times New Roman"/>
-          <w:color w:val="000000"/>
-          <w:sz w:val="24"/>
-          <w:szCs w:val="24"/>
-        </w:rPr>
-      </w:pPr>
-    </w:p>
-    <w:p>
-      <w:pPr>
-        <w:spacing w:after="0"/>
-        <w:jc w:val="both"/>
-        <w:rPr>
-          <w:rFonts w:ascii="Times New Roman" w:eastAsia="Times New Roman" w:hAnsi="Times New Roman" w:cs="Times New Roman"/>
-          <w:color w:val="000000"/>
-          <w:sz w:val="24"/>
-          <w:szCs w:val="24"/>
-        </w:rPr>
-      </w:pPr>
-      <w:r>
-        <w:rPr>
-          <w:rFonts w:ascii="Times New Roman" w:eastAsia="Times New Roman" w:hAnsi="Times New Roman" w:cs="Times New Roman"/>
-          <w:color w:val="000000"/>
-          <w:sz w:val="24"/>
-          <w:szCs w:val="24"/>
-        </w:rPr>
-        <w:t>…………………………………………………………………………………………</w:t>
-      </w:r>
+    <w:bookmarkEnd w:id="0"/>
+    <w:p>
+      <w:pPr>
+        <w:spacing w:after="0"/>
+        <w:jc w:val="both"/>
+        <w:rPr>
+          <w:rFonts w:ascii="Times New Roman" w:eastAsia="Times New Roman" w:hAnsi="Times New Roman" w:cs="Times New Roman"/>
+          <w:color w:val="000000"/>
+          <w:sz w:val="24"/>
+          <w:szCs w:val="24"/>
+        </w:rPr>
+      </w:pPr>
     </w:p>
     <w:p>
       <w:pPr>
@@ -10051,43 +10796,97 @@
           <w:sz w:val="24"/>
           <w:szCs w:val="24"/>
         </w:rPr>
-        <w:t>After analyzing the evaluation of top 100 documents of each query by all the models, a conclusion can be made that for the given combination of corpus and queries, BM25 with relevance considered</w:t>
-      </w:r>
-      <w:r>
-        <w:rPr>
-          <w:rFonts w:ascii="Times New Roman" w:eastAsia="Times New Roman" w:hAnsi="Times New Roman" w:cs="Times New Roman"/>
-          <w:color w:val="000000"/>
-          <w:sz w:val="24"/>
-          <w:szCs w:val="24"/>
-        </w:rPr>
-        <w:t xml:space="preserve"> and with stopping</w:t>
-      </w:r>
-      <w:r>
-        <w:rPr>
-          <w:rFonts w:ascii="Times New Roman" w:eastAsia="Times New Roman" w:hAnsi="Times New Roman" w:cs="Times New Roman"/>
-          <w:color w:val="000000"/>
-          <w:sz w:val="24"/>
-          <w:szCs w:val="24"/>
-        </w:rPr>
-        <w:t>,</w:t>
-      </w:r>
-      <w:r>
-        <w:rPr>
-          <w:rFonts w:ascii="Times New Roman" w:eastAsia="Times New Roman" w:hAnsi="Times New Roman" w:cs="Times New Roman"/>
-          <w:color w:val="000000"/>
-          <w:sz w:val="24"/>
-          <w:szCs w:val="24"/>
-        </w:rPr>
-        <w:t xml:space="preserve"> gave the best results </w:t>
-      </w:r>
-      <w:r>
-        <w:rPr>
-          <w:rFonts w:ascii="Times New Roman" w:eastAsia="Times New Roman" w:hAnsi="Times New Roman" w:cs="Times New Roman"/>
-          <w:color w:val="000000"/>
-          <w:sz w:val="24"/>
-          <w:szCs w:val="24"/>
-        </w:rPr>
-        <w:t>(Mean Average Precision of 0.554</w:t>
+        <w:t xml:space="preserve">After analyzing the evaluation of top 100 documents of each query by all the models, a conclusion can be made that for the given combination of corpus and queries, </w:t>
+      </w:r>
+      <w:r>
+        <w:rPr>
+          <w:rFonts w:ascii="Times New Roman" w:eastAsia="Times New Roman" w:hAnsi="Times New Roman" w:cs="Times New Roman"/>
+          <w:color w:val="000000"/>
+          <w:sz w:val="24"/>
+          <w:szCs w:val="24"/>
+        </w:rPr>
+        <w:t xml:space="preserve">the three runs </w:t>
+      </w:r>
+      <w:r>
+        <w:rPr>
+          <w:rFonts w:ascii="Times New Roman" w:eastAsia="Times New Roman" w:hAnsi="Times New Roman" w:cs="Times New Roman"/>
+          <w:color w:val="000000"/>
+          <w:sz w:val="24"/>
+          <w:szCs w:val="24"/>
+        </w:rPr>
+        <w:t>with stopping</w:t>
+      </w:r>
+      <w:r>
+        <w:rPr>
+          <w:rFonts w:ascii="Times New Roman" w:eastAsia="Times New Roman" w:hAnsi="Times New Roman" w:cs="Times New Roman"/>
+          <w:color w:val="000000"/>
+          <w:sz w:val="24"/>
+          <w:szCs w:val="24"/>
+        </w:rPr>
+        <w:t xml:space="preserve"> gave </w:t>
+      </w:r>
+      <w:r>
+        <w:rPr>
+          <w:rFonts w:ascii="Times New Roman" w:eastAsia="Times New Roman" w:hAnsi="Times New Roman" w:cs="Times New Roman"/>
+          <w:color w:val="000000"/>
+          <w:sz w:val="24"/>
+          <w:szCs w:val="24"/>
+        </w:rPr>
+        <w:t>almost the same</w:t>
+      </w:r>
+      <w:r>
+        <w:rPr>
+          <w:rFonts w:ascii="Times New Roman" w:eastAsia="Times New Roman" w:hAnsi="Times New Roman" w:cs="Times New Roman"/>
+          <w:color w:val="000000"/>
+          <w:sz w:val="24"/>
+          <w:szCs w:val="24"/>
+        </w:rPr>
+        <w:t xml:space="preserve"> results</w:t>
+      </w:r>
+      <w:r>
+        <w:rPr>
+          <w:rFonts w:ascii="Times New Roman" w:eastAsia="Times New Roman" w:hAnsi="Times New Roman" w:cs="Times New Roman"/>
+          <w:color w:val="000000"/>
+          <w:sz w:val="24"/>
+          <w:szCs w:val="24"/>
+        </w:rPr>
+        <w:t>, amongst which</w:t>
+      </w:r>
+      <w:r>
+        <w:rPr>
+          <w:rFonts w:ascii="Times New Roman" w:eastAsia="Times New Roman" w:hAnsi="Times New Roman" w:cs="Times New Roman"/>
+          <w:color w:val="000000"/>
+          <w:sz w:val="24"/>
+          <w:szCs w:val="24"/>
+        </w:rPr>
+        <w:t xml:space="preserve"> </w:t>
+      </w:r>
+      <w:r>
+        <w:rPr>
+          <w:rFonts w:ascii="Times New Roman" w:eastAsia="Times New Roman" w:hAnsi="Times New Roman" w:cs="Times New Roman"/>
+          <w:color w:val="000000"/>
+          <w:sz w:val="24"/>
+          <w:szCs w:val="24"/>
+        </w:rPr>
+        <w:t xml:space="preserve">BM25 with stopping gave the best results </w:t>
+      </w:r>
+      <w:r>
+        <w:rPr>
+          <w:rFonts w:ascii="Times New Roman" w:eastAsia="Times New Roman" w:hAnsi="Times New Roman" w:cs="Times New Roman"/>
+          <w:color w:val="000000"/>
+          <w:sz w:val="24"/>
+          <w:szCs w:val="24"/>
+        </w:rPr>
+        <w:t>(Mean Average Precision of 0.</w:t>
+      </w:r>
+      <w:r>
+        <w:rPr>
+          <w:rFonts w:ascii="Times New Roman" w:eastAsia="Times New Roman" w:hAnsi="Times New Roman" w:cs="Times New Roman"/>
+          <w:color w:val="000000"/>
+          <w:sz w:val="24"/>
+          <w:szCs w:val="24"/>
+        </w:rPr>
+        <w:t>475</w:t>
       </w:r>
       <w:r>
         <w:rPr>
@@ -10105,7 +10904,16 @@
           <w:sz w:val="24"/>
           <w:szCs w:val="24"/>
         </w:rPr>
-        <w:t>nd Mean Reciprocal Rank of 0.824</w:t>
+        <w:t>nd Mean Reciprocal Rank of 0.</w:t>
+      </w:r>
+      <w:r>
+        <w:rPr>
+          <w:rFonts w:ascii="Times New Roman" w:eastAsia="Times New Roman" w:hAnsi="Times New Roman" w:cs="Times New Roman"/>
+          <w:color w:val="000000"/>
+          <w:sz w:val="24"/>
+          <w:szCs w:val="24"/>
+        </w:rPr>
+        <w:t>745</w:t>
       </w:r>
       <w:r>
         <w:rPr>
@@ -10140,55 +10948,155 @@
           <w:sz w:val="24"/>
           <w:szCs w:val="24"/>
         </w:rPr>
-        <w:lastRenderedPageBreak/>
-        <w:t>As BM25</w:t>
-      </w:r>
-      <w:r>
-        <w:rPr>
-          <w:rFonts w:ascii="Times New Roman" w:eastAsia="Times New Roman" w:hAnsi="Times New Roman" w:cs="Times New Roman"/>
-          <w:color w:val="000000"/>
-          <w:sz w:val="24"/>
-          <w:szCs w:val="24"/>
-        </w:rPr>
-        <w:t xml:space="preserve"> with Relevance and Stopping</w:t>
-      </w:r>
-      <w:r>
-        <w:rPr>
-          <w:rFonts w:ascii="Times New Roman" w:eastAsia="Times New Roman" w:hAnsi="Times New Roman" w:cs="Times New Roman"/>
-          <w:color w:val="000000"/>
-          <w:sz w:val="24"/>
-          <w:szCs w:val="24"/>
-        </w:rPr>
-        <w:t xml:space="preserve"> harnessed the relevance information provided in cacm.rel.txt unlike other models, it tends to show better results for this test collection.</w:t>
-      </w:r>
-      <w:r>
-        <w:rPr>
-          <w:rFonts w:ascii="Times New Roman" w:eastAsia="Times New Roman" w:hAnsi="Times New Roman" w:cs="Times New Roman"/>
-          <w:color w:val="000000"/>
-          <w:sz w:val="24"/>
-          <w:szCs w:val="24"/>
-        </w:rPr>
-        <w:t xml:space="preserve"> Also, it also used </w:t>
-      </w:r>
-      <w:proofErr w:type="gramStart"/>
-      <w:r>
-        <w:rPr>
-          <w:rFonts w:ascii="Times New Roman" w:eastAsia="Times New Roman" w:hAnsi="Times New Roman" w:cs="Times New Roman"/>
-          <w:color w:val="000000"/>
-          <w:sz w:val="24"/>
-          <w:szCs w:val="24"/>
-        </w:rPr>
-        <w:t>stopping</w:t>
-      </w:r>
-      <w:proofErr w:type="gramEnd"/>
-      <w:r>
-        <w:rPr>
-          <w:rFonts w:ascii="Times New Roman" w:eastAsia="Times New Roman" w:hAnsi="Times New Roman" w:cs="Times New Roman"/>
-          <w:color w:val="000000"/>
-          <w:sz w:val="24"/>
-          <w:szCs w:val="24"/>
-        </w:rPr>
-        <w:t xml:space="preserve"> to improve its score</w:t>
+        <w:t>Outlook:</w:t>
+      </w:r>
+    </w:p>
+    <w:p>
+      <w:pPr>
+        <w:pStyle w:val="ListParagraph"/>
+        <w:spacing w:after="0"/>
+        <w:jc w:val="both"/>
+        <w:rPr>
+          <w:rFonts w:ascii="Times New Roman" w:eastAsia="Times New Roman" w:hAnsi="Times New Roman" w:cs="Times New Roman"/>
+          <w:color w:val="000000"/>
+          <w:sz w:val="24"/>
+          <w:szCs w:val="24"/>
+        </w:rPr>
+      </w:pPr>
+      <w:r>
+        <w:rPr>
+          <w:rFonts w:ascii="Times New Roman" w:eastAsia="Times New Roman" w:hAnsi="Times New Roman" w:cs="Times New Roman"/>
+          <w:color w:val="000000"/>
+          <w:sz w:val="24"/>
+          <w:szCs w:val="24"/>
+        </w:rPr>
+        <w:t xml:space="preserve">- </w:t>
+      </w:r>
+      <w:r>
+        <w:rPr>
+          <w:rFonts w:ascii="Times New Roman" w:eastAsia="Times New Roman" w:hAnsi="Times New Roman" w:cs="Times New Roman"/>
+          <w:color w:val="000000"/>
+          <w:sz w:val="24"/>
+          <w:szCs w:val="24"/>
+        </w:rPr>
+        <w:t>If</w:t>
+      </w:r>
+      <w:r>
+        <w:rPr>
+          <w:rFonts w:ascii="Times New Roman" w:eastAsia="Times New Roman" w:hAnsi="Times New Roman" w:cs="Times New Roman"/>
+          <w:color w:val="000000"/>
+          <w:sz w:val="24"/>
+          <w:szCs w:val="24"/>
+        </w:rPr>
+        <w:t xml:space="preserve"> we were provided with</w:t>
+      </w:r>
+      <w:r>
+        <w:rPr>
+          <w:rFonts w:ascii="Times New Roman" w:eastAsia="Times New Roman" w:hAnsi="Times New Roman" w:cs="Times New Roman"/>
+          <w:color w:val="000000"/>
+          <w:sz w:val="24"/>
+          <w:szCs w:val="24"/>
+        </w:rPr>
+        <w:t xml:space="preserve"> any user</w:t>
+      </w:r>
+      <w:r>
+        <w:rPr>
+          <w:rFonts w:ascii="Times New Roman" w:eastAsia="Times New Roman" w:hAnsi="Times New Roman" w:cs="Times New Roman"/>
+          <w:color w:val="000000"/>
+          <w:sz w:val="24"/>
+          <w:szCs w:val="24"/>
+        </w:rPr>
+        <w:t xml:space="preserve"> query logs</w:t>
+      </w:r>
+      <w:r>
+        <w:rPr>
+          <w:rFonts w:ascii="Times New Roman" w:eastAsia="Times New Roman" w:hAnsi="Times New Roman" w:cs="Times New Roman"/>
+          <w:color w:val="000000"/>
+          <w:sz w:val="24"/>
+          <w:szCs w:val="24"/>
+        </w:rPr>
+        <w:t xml:space="preserve"> information (such as session history, </w:t>
+      </w:r>
+      <w:r>
+        <w:rPr>
+          <w:rFonts w:ascii="Times New Roman" w:eastAsia="Times New Roman" w:hAnsi="Times New Roman" w:cs="Times New Roman"/>
+          <w:color w:val="000000"/>
+          <w:sz w:val="24"/>
+          <w:szCs w:val="24"/>
+        </w:rPr>
+        <w:t>etc.</w:t>
+      </w:r>
+      <w:r>
+        <w:rPr>
+          <w:rFonts w:ascii="Times New Roman" w:eastAsia="Times New Roman" w:hAnsi="Times New Roman" w:cs="Times New Roman"/>
+          <w:color w:val="000000"/>
+          <w:sz w:val="24"/>
+          <w:szCs w:val="24"/>
+        </w:rPr>
+        <w:t>)</w:t>
+      </w:r>
+      <w:r>
+        <w:rPr>
+          <w:rFonts w:ascii="Times New Roman" w:eastAsia="Times New Roman" w:hAnsi="Times New Roman" w:cs="Times New Roman"/>
+          <w:color w:val="000000"/>
+          <w:sz w:val="24"/>
+          <w:szCs w:val="24"/>
+        </w:rPr>
+        <w:t xml:space="preserve">, the query refinement technique which involved query expansion could </w:t>
+      </w:r>
+      <w:r>
+        <w:rPr>
+          <w:rFonts w:ascii="Times New Roman" w:eastAsia="Times New Roman" w:hAnsi="Times New Roman" w:cs="Times New Roman"/>
+          <w:color w:val="000000"/>
+          <w:sz w:val="24"/>
+          <w:szCs w:val="24"/>
+        </w:rPr>
+        <w:t>use query logs as its source for better results for expanded queries</w:t>
+      </w:r>
+      <w:r>
+        <w:rPr>
+          <w:rFonts w:ascii="Times New Roman" w:eastAsia="Times New Roman" w:hAnsi="Times New Roman" w:cs="Times New Roman"/>
+          <w:color w:val="000000"/>
+          <w:sz w:val="24"/>
+          <w:szCs w:val="24"/>
+        </w:rPr>
+        <w:t xml:space="preserve"> than using pseudo relevance feedback</w:t>
+      </w:r>
+      <w:r>
+        <w:rPr>
+          <w:rFonts w:ascii="Times New Roman" w:eastAsia="Times New Roman" w:hAnsi="Times New Roman" w:cs="Times New Roman"/>
+          <w:color w:val="000000"/>
+          <w:sz w:val="24"/>
+          <w:szCs w:val="24"/>
+        </w:rPr>
+        <w:t xml:space="preserve"> because</w:t>
+      </w:r>
+      <w:r>
+        <w:rPr>
+          <w:rFonts w:ascii="Times New Roman" w:eastAsia="Times New Roman" w:hAnsi="Times New Roman" w:cs="Times New Roman"/>
+          <w:color w:val="000000"/>
+          <w:sz w:val="24"/>
+          <w:szCs w:val="24"/>
+        </w:rPr>
+        <w:t xml:space="preserve"> query log information is the best source </w:t>
+      </w:r>
+      <w:r>
+        <w:rPr>
+          <w:rFonts w:ascii="Times New Roman" w:eastAsia="Times New Roman" w:hAnsi="Times New Roman" w:cs="Times New Roman"/>
+          <w:color w:val="000000"/>
+          <w:sz w:val="24"/>
+          <w:szCs w:val="24"/>
+        </w:rPr>
+        <w:t>for</w:t>
+      </w:r>
+      <w:r>
+        <w:rPr>
+          <w:rFonts w:ascii="Times New Roman" w:eastAsia="Times New Roman" w:hAnsi="Times New Roman" w:cs="Times New Roman"/>
+          <w:color w:val="000000"/>
+          <w:sz w:val="24"/>
+          <w:szCs w:val="24"/>
+        </w:rPr>
+        <w:t xml:space="preserve"> knowing effective context of the query</w:t>
       </w:r>
       <w:r>
         <w:rPr>
@@ -10203,156 +11111,33 @@
     <w:p>
       <w:pPr>
         <w:pStyle w:val="ListParagraph"/>
-        <w:numPr>
-          <w:ilvl w:val="0"/>
-          <w:numId w:val="18"/>
-        </w:numPr>
-        <w:spacing w:after="0"/>
-        <w:jc w:val="both"/>
-        <w:rPr>
-          <w:rFonts w:ascii="Times New Roman" w:eastAsia="Times New Roman" w:hAnsi="Times New Roman" w:cs="Times New Roman"/>
-          <w:color w:val="000000"/>
-          <w:sz w:val="24"/>
-          <w:szCs w:val="24"/>
-        </w:rPr>
-      </w:pPr>
-      <w:r>
-        <w:rPr>
-          <w:rFonts w:ascii="Times New Roman" w:eastAsia="Times New Roman" w:hAnsi="Times New Roman" w:cs="Times New Roman"/>
-          <w:color w:val="000000"/>
-          <w:sz w:val="24"/>
-          <w:szCs w:val="24"/>
-        </w:rPr>
-        <w:t>If</w:t>
-      </w:r>
-      <w:r>
-        <w:rPr>
-          <w:rFonts w:ascii="Times New Roman" w:eastAsia="Times New Roman" w:hAnsi="Times New Roman" w:cs="Times New Roman"/>
-          <w:color w:val="000000"/>
-          <w:sz w:val="24"/>
-          <w:szCs w:val="24"/>
-        </w:rPr>
-        <w:t xml:space="preserve"> we were provided with</w:t>
-      </w:r>
-      <w:r>
-        <w:rPr>
-          <w:rFonts w:ascii="Times New Roman" w:eastAsia="Times New Roman" w:hAnsi="Times New Roman" w:cs="Times New Roman"/>
-          <w:color w:val="000000"/>
-          <w:sz w:val="24"/>
-          <w:szCs w:val="24"/>
-        </w:rPr>
-        <w:t xml:space="preserve"> any user</w:t>
-      </w:r>
-      <w:r>
-        <w:rPr>
-          <w:rFonts w:ascii="Times New Roman" w:eastAsia="Times New Roman" w:hAnsi="Times New Roman" w:cs="Times New Roman"/>
-          <w:color w:val="000000"/>
-          <w:sz w:val="24"/>
-          <w:szCs w:val="24"/>
-        </w:rPr>
-        <w:t xml:space="preserve"> query logs</w:t>
-      </w:r>
-      <w:r>
-        <w:rPr>
-          <w:rFonts w:ascii="Times New Roman" w:eastAsia="Times New Roman" w:hAnsi="Times New Roman" w:cs="Times New Roman"/>
-          <w:color w:val="000000"/>
-          <w:sz w:val="24"/>
-          <w:szCs w:val="24"/>
-        </w:rPr>
-        <w:t xml:space="preserve"> information (such as session history, </w:t>
-      </w:r>
-      <w:r>
-        <w:rPr>
-          <w:rFonts w:ascii="Times New Roman" w:eastAsia="Times New Roman" w:hAnsi="Times New Roman" w:cs="Times New Roman"/>
-          <w:color w:val="000000"/>
-          <w:sz w:val="24"/>
-          <w:szCs w:val="24"/>
-        </w:rPr>
-        <w:t>etc.</w:t>
-      </w:r>
-      <w:r>
-        <w:rPr>
-          <w:rFonts w:ascii="Times New Roman" w:eastAsia="Times New Roman" w:hAnsi="Times New Roman" w:cs="Times New Roman"/>
-          <w:color w:val="000000"/>
-          <w:sz w:val="24"/>
-          <w:szCs w:val="24"/>
-        </w:rPr>
-        <w:t>)</w:t>
-      </w:r>
-      <w:r>
-        <w:rPr>
-          <w:rFonts w:ascii="Times New Roman" w:eastAsia="Times New Roman" w:hAnsi="Times New Roman" w:cs="Times New Roman"/>
-          <w:color w:val="000000"/>
-          <w:sz w:val="24"/>
-          <w:szCs w:val="24"/>
-        </w:rPr>
-        <w:t xml:space="preserve">, the query refinement technique which involved query expansion could </w:t>
-      </w:r>
-      <w:r>
-        <w:rPr>
-          <w:rFonts w:ascii="Times New Roman" w:eastAsia="Times New Roman" w:hAnsi="Times New Roman" w:cs="Times New Roman"/>
-          <w:color w:val="000000"/>
-          <w:sz w:val="24"/>
-          <w:szCs w:val="24"/>
-        </w:rPr>
-        <w:t>use query logs as its source for better results for expanded queries</w:t>
-      </w:r>
-      <w:r>
-        <w:rPr>
-          <w:rFonts w:ascii="Times New Roman" w:eastAsia="Times New Roman" w:hAnsi="Times New Roman" w:cs="Times New Roman"/>
-          <w:color w:val="000000"/>
-          <w:sz w:val="24"/>
-          <w:szCs w:val="24"/>
-        </w:rPr>
-        <w:t xml:space="preserve"> than using pseudo relevance feedback</w:t>
-      </w:r>
-      <w:r>
-        <w:rPr>
-          <w:rFonts w:ascii="Times New Roman" w:eastAsia="Times New Roman" w:hAnsi="Times New Roman" w:cs="Times New Roman"/>
-          <w:color w:val="000000"/>
-          <w:sz w:val="24"/>
-          <w:szCs w:val="24"/>
-        </w:rPr>
-        <w:t>.</w:t>
-      </w:r>
-      <w:r>
-        <w:rPr>
-          <w:rFonts w:ascii="Times New Roman" w:eastAsia="Times New Roman" w:hAnsi="Times New Roman" w:cs="Times New Roman"/>
-          <w:color w:val="000000"/>
-          <w:sz w:val="24"/>
-          <w:szCs w:val="24"/>
-        </w:rPr>
-        <w:t xml:space="preserve"> </w:t>
-      </w:r>
-      <w:r>
-        <w:rPr>
-          <w:rFonts w:ascii="Times New Roman" w:eastAsia="Times New Roman" w:hAnsi="Times New Roman" w:cs="Times New Roman"/>
-          <w:color w:val="000000"/>
-          <w:sz w:val="24"/>
-          <w:szCs w:val="24"/>
-        </w:rPr>
-        <w:t>PRF is only as</w:t>
-      </w:r>
-      <w:r>
-        <w:rPr>
-          <w:rFonts w:ascii="Times New Roman" w:eastAsia="Times New Roman" w:hAnsi="Times New Roman" w:cs="Times New Roman"/>
-          <w:color w:val="000000"/>
-          <w:sz w:val="24"/>
-          <w:szCs w:val="24"/>
-        </w:rPr>
-        <w:t xml:space="preserve"> we have no query log information which </w:t>
-      </w:r>
-      <w:proofErr w:type="gramStart"/>
-      <w:r>
-        <w:rPr>
-          <w:rFonts w:ascii="Times New Roman" w:eastAsia="Times New Roman" w:hAnsi="Times New Roman" w:cs="Times New Roman"/>
-          <w:color w:val="000000"/>
-          <w:sz w:val="24"/>
-          <w:szCs w:val="24"/>
-        </w:rPr>
-        <w:t>is the best source for a knowing effective context of the query</w:t>
-      </w:r>
-      <w:proofErr w:type="gramEnd"/>
+        <w:spacing w:after="0"/>
+        <w:jc w:val="both"/>
+        <w:rPr>
+          <w:rFonts w:ascii="Times New Roman" w:eastAsia="Times New Roman" w:hAnsi="Times New Roman" w:cs="Times New Roman"/>
+          <w:color w:val="000000"/>
+          <w:sz w:val="24"/>
+          <w:szCs w:val="24"/>
+        </w:rPr>
+      </w:pPr>
+      <w:r>
+        <w:rPr>
+          <w:rFonts w:ascii="Times New Roman" w:eastAsia="Times New Roman" w:hAnsi="Times New Roman" w:cs="Times New Roman"/>
+          <w:color w:val="000000"/>
+          <w:sz w:val="24"/>
+          <w:szCs w:val="24"/>
+        </w:rPr>
+        <w:t xml:space="preserve">- </w:t>
+      </w:r>
+      <w:r>
+        <w:rPr>
+          <w:rFonts w:ascii="Times New Roman" w:eastAsia="Times New Roman" w:hAnsi="Times New Roman" w:cs="Times New Roman"/>
+          <w:color w:val="000000"/>
+          <w:sz w:val="24"/>
+          <w:szCs w:val="24"/>
+        </w:rPr>
+        <w:t>Also, storing the term positions in the index and thus considering the proximity of terms in documents would yield better retrieval results</w:t>
+      </w:r>
       <w:r>
         <w:rPr>
           <w:rFonts w:ascii="Times New Roman" w:eastAsia="Times New Roman" w:hAnsi="Times New Roman" w:cs="Times New Roman"/>
@@ -10480,25 +11265,7 @@
           <w:sz w:val="24"/>
           <w:szCs w:val="24"/>
         </w:rPr>
-        <w:t>Search Engines</w:t>
-      </w:r>
-      <w:r>
-        <w:rPr>
-          <w:rFonts w:ascii="Times New Roman" w:eastAsia="Times New Roman" w:hAnsi="Times New Roman" w:cs="Times New Roman"/>
-          <w:color w:val="000000"/>
-          <w:sz w:val="24"/>
-          <w:szCs w:val="24"/>
-        </w:rPr>
-        <w:t>: Information Retrieval in Pract</w:t>
-      </w:r>
-      <w:r>
-        <w:rPr>
-          <w:rFonts w:ascii="Times New Roman" w:eastAsia="Times New Roman" w:hAnsi="Times New Roman" w:cs="Times New Roman"/>
-          <w:color w:val="000000"/>
-          <w:sz w:val="24"/>
-          <w:szCs w:val="24"/>
-        </w:rPr>
-        <w:t xml:space="preserve">ice by Croft, Metzler, </w:t>
+        <w:t xml:space="preserve">Search Engines: Information Retrieval in Practice by Croft, Metzler, </w:t>
       </w:r>
       <w:proofErr w:type="spellStart"/>
       <w:r>
@@ -10532,6 +11299,192 @@
           <w:szCs w:val="24"/>
         </w:rPr>
         <w:t>(For concepts and logic behind implementations)</w:t>
+      </w:r>
+    </w:p>
+    <w:p>
+      <w:pPr>
+        <w:spacing w:after="0"/>
+        <w:ind w:left="720"/>
+        <w:jc w:val="both"/>
+        <w:rPr>
+          <w:rFonts w:ascii="Times New Roman" w:eastAsia="Times New Roman" w:hAnsi="Times New Roman" w:cs="Times New Roman"/>
+          <w:color w:val="000000"/>
+          <w:sz w:val="24"/>
+          <w:szCs w:val="24"/>
+        </w:rPr>
+      </w:pPr>
+      <w:r>
+        <w:rPr>
+          <w:rFonts w:ascii="Times New Roman" w:eastAsia="Times New Roman" w:hAnsi="Times New Roman" w:cs="Times New Roman"/>
+          <w:color w:val="000000"/>
+          <w:sz w:val="24"/>
+          <w:szCs w:val="24"/>
+        </w:rPr>
+        <w:t xml:space="preserve">[2] </w:t>
+      </w:r>
+      <w:r>
+        <w:rPr>
+          <w:rFonts w:ascii="Times New Roman" w:eastAsia="Times New Roman" w:hAnsi="Times New Roman" w:cs="Times New Roman"/>
+          <w:color w:val="000000"/>
+          <w:sz w:val="24"/>
+          <w:szCs w:val="24"/>
+        </w:rPr>
+        <w:t xml:space="preserve">Manning, Christopher D; Raghavan, Prabhakar; </w:t>
+      </w:r>
+      <w:proofErr w:type="spellStart"/>
+      <w:r>
+        <w:rPr>
+          <w:rFonts w:ascii="Times New Roman" w:eastAsia="Times New Roman" w:hAnsi="Times New Roman" w:cs="Times New Roman"/>
+          <w:color w:val="000000"/>
+          <w:sz w:val="24"/>
+          <w:szCs w:val="24"/>
+        </w:rPr>
+        <w:t>Schutze</w:t>
+      </w:r>
+      <w:proofErr w:type="spellEnd"/>
+      <w:r>
+        <w:rPr>
+          <w:rFonts w:ascii="Times New Roman" w:eastAsia="Times New Roman" w:hAnsi="Times New Roman" w:cs="Times New Roman"/>
+          <w:color w:val="000000"/>
+          <w:sz w:val="24"/>
+          <w:szCs w:val="24"/>
+        </w:rPr>
+        <w:t xml:space="preserve"> </w:t>
+      </w:r>
+      <w:proofErr w:type="spellStart"/>
+      <w:r>
+        <w:rPr>
+          <w:rFonts w:ascii="Times New Roman" w:eastAsia="Times New Roman" w:hAnsi="Times New Roman" w:cs="Times New Roman"/>
+          <w:color w:val="000000"/>
+          <w:sz w:val="24"/>
+          <w:szCs w:val="24"/>
+        </w:rPr>
+        <w:t>Hinrich</w:t>
+      </w:r>
+      <w:proofErr w:type="spellEnd"/>
+      <w:r>
+        <w:rPr>
+          <w:rFonts w:ascii="Times New Roman" w:eastAsia="Times New Roman" w:hAnsi="Times New Roman" w:cs="Times New Roman"/>
+          <w:color w:val="000000"/>
+          <w:sz w:val="24"/>
+          <w:szCs w:val="24"/>
+        </w:rPr>
+        <w:t xml:space="preserve"> An Introduction to </w:t>
+      </w:r>
+      <w:r>
+        <w:rPr>
+          <w:rFonts w:ascii="Times New Roman" w:eastAsia="Times New Roman" w:hAnsi="Times New Roman" w:cs="Times New Roman"/>
+          <w:color w:val="000000"/>
+          <w:sz w:val="24"/>
+          <w:szCs w:val="24"/>
+        </w:rPr>
+        <w:t xml:space="preserve">     </w:t>
+      </w:r>
+      <w:r>
+        <w:rPr>
+          <w:rFonts w:ascii="Times New Roman" w:eastAsia="Times New Roman" w:hAnsi="Times New Roman" w:cs="Times New Roman"/>
+          <w:color w:val="000000"/>
+          <w:sz w:val="24"/>
+          <w:szCs w:val="24"/>
+        </w:rPr>
+        <w:t>Information Retrieval. Cambridge England: Cambridge University Press 2009</w:t>
+      </w:r>
+    </w:p>
+    <w:p>
+      <w:pPr>
+        <w:spacing w:after="0"/>
+        <w:ind w:left="720"/>
+        <w:jc w:val="both"/>
+        <w:rPr>
+          <w:rFonts w:ascii="Times New Roman" w:eastAsia="Times New Roman" w:hAnsi="Times New Roman" w:cs="Times New Roman"/>
+          <w:color w:val="000000"/>
+          <w:sz w:val="24"/>
+          <w:szCs w:val="24"/>
+        </w:rPr>
+      </w:pPr>
+      <w:r>
+        <w:rPr>
+          <w:rFonts w:ascii="Times New Roman" w:eastAsia="Times New Roman" w:hAnsi="Times New Roman" w:cs="Times New Roman"/>
+          <w:color w:val="000000"/>
+          <w:sz w:val="24"/>
+          <w:szCs w:val="24"/>
+        </w:rPr>
+        <w:t xml:space="preserve">[3] </w:t>
+      </w:r>
+      <w:hyperlink r:id="rId6" w:history="1">
+        <w:r>
+          <w:rPr>
+            <w:rFonts w:ascii="Times New Roman" w:eastAsia="Times New Roman" w:hAnsi="Times New Roman" w:cs="Times New Roman"/>
+            <w:color w:val="000000"/>
+            <w:sz w:val="24"/>
+            <w:szCs w:val="24"/>
+          </w:rPr>
+          <w:t>http://web.stanford.edu/class/cs276/handouts/EvaluationNew-handout-6-per.pdf</w:t>
+        </w:r>
+      </w:hyperlink>
+      <w:r>
+        <w:rPr>
+          <w:rFonts w:ascii="Times New Roman" w:eastAsia="Times New Roman" w:hAnsi="Times New Roman" w:cs="Times New Roman"/>
+          <w:color w:val="000000"/>
+          <w:sz w:val="24"/>
+          <w:szCs w:val="24"/>
+        </w:rPr>
+        <w:t xml:space="preserve"> </w:t>
+      </w:r>
+    </w:p>
+    <w:p>
+      <w:pPr>
+        <w:spacing w:after="0"/>
+        <w:ind w:left="720"/>
+        <w:jc w:val="both"/>
+        <w:rPr>
+          <w:rFonts w:ascii="Times New Roman" w:eastAsia="Times New Roman" w:hAnsi="Times New Roman" w:cs="Times New Roman"/>
+          <w:color w:val="000000"/>
+          <w:sz w:val="24"/>
+          <w:szCs w:val="24"/>
+        </w:rPr>
+      </w:pPr>
+      <w:r>
+        <w:rPr>
+          <w:rFonts w:ascii="Times New Roman" w:eastAsia="Times New Roman" w:hAnsi="Times New Roman" w:cs="Times New Roman"/>
+          <w:color w:val="000000"/>
+          <w:sz w:val="24"/>
+          <w:szCs w:val="24"/>
+        </w:rPr>
+        <w:t xml:space="preserve">[4] </w:t>
+      </w:r>
+      <w:hyperlink r:id="rId7" w:history="1">
+        <w:r>
+          <w:rPr>
+            <w:rFonts w:ascii="Times New Roman" w:eastAsia="Times New Roman" w:hAnsi="Times New Roman" w:cs="Times New Roman"/>
+            <w:color w:val="000000"/>
+            <w:sz w:val="24"/>
+            <w:szCs w:val="24"/>
+          </w:rPr>
+          <w:t>http://nlp.stanford.edu/IR-book/pdf/09expand.pdf</w:t>
+        </w:r>
+      </w:hyperlink>
+    </w:p>
+    <w:p>
+      <w:pPr>
+        <w:spacing w:after="0"/>
+        <w:ind w:left="720"/>
+        <w:jc w:val="both"/>
+        <w:rPr>
+          <w:rFonts w:ascii="Times New Roman" w:eastAsia="Times New Roman" w:hAnsi="Times New Roman" w:cs="Times New Roman"/>
+          <w:color w:val="000000"/>
+          <w:sz w:val="24"/>
+          <w:szCs w:val="24"/>
+        </w:rPr>
+      </w:pPr>
+      <w:r>
+        <w:rPr>
+          <w:rFonts w:ascii="Times New Roman" w:eastAsia="Times New Roman" w:hAnsi="Times New Roman" w:cs="Times New Roman"/>
+          <w:color w:val="000000"/>
+          <w:sz w:val="24"/>
+          <w:szCs w:val="24"/>
+        </w:rPr>
+        <w:t>[5] http://nlp.stanford.edu/IR-book/essir2011/pdf/11prob.pdf</w:t>
       </w:r>
     </w:p>
     <w:p>
@@ -12128,6 +13081,92 @@
     </w:lvl>
   </w:abstractNum>
   <w:abstractNum w:abstractNumId="16" w15:restartNumberingAfterBreak="0">
+    <w:nsid w:val="2F2731EB"/>
+    <w:multiLevelType w:val="hybridMultilevel"/>
+    <w:tmpl w:val="D6BC67D0"/>
+    <w:lvl w:ilvl="0" w:tplc="04090011">
+      <w:start w:val="1"/>
+      <w:numFmt w:val="decimal"/>
+      <w:lvlText w:val="%1)"/>
+      <w:lvlJc w:val="left"/>
+      <w:pPr>
+        <w:ind w:left="360" w:hanging="360"/>
+      </w:pPr>
+    </w:lvl>
+    <w:lvl w:ilvl="1" w:tplc="04090019" w:tentative="1">
+      <w:start w:val="1"/>
+      <w:numFmt w:val="lowerLetter"/>
+      <w:lvlText w:val="%2."/>
+      <w:lvlJc w:val="left"/>
+      <w:pPr>
+        <w:ind w:left="1080" w:hanging="360"/>
+      </w:pPr>
+    </w:lvl>
+    <w:lvl w:ilvl="2" w:tplc="0409001B" w:tentative="1">
+      <w:start w:val="1"/>
+      <w:numFmt w:val="lowerRoman"/>
+      <w:lvlText w:val="%3."/>
+      <w:lvlJc w:val="right"/>
+      <w:pPr>
+        <w:ind w:left="1800" w:hanging="180"/>
+      </w:pPr>
+    </w:lvl>
+    <w:lvl w:ilvl="3" w:tplc="0409000F" w:tentative="1">
+      <w:start w:val="1"/>
+      <w:numFmt w:val="decimal"/>
+      <w:lvlText w:val="%4."/>
+      <w:lvlJc w:val="left"/>
+      <w:pPr>
+        <w:ind w:left="2520" w:hanging="360"/>
+      </w:pPr>
+    </w:lvl>
+    <w:lvl w:ilvl="4" w:tplc="04090019" w:tentative="1">
+      <w:start w:val="1"/>
+      <w:numFmt w:val="lowerLetter"/>
+      <w:lvlText w:val="%5."/>
+      <w:lvlJc w:val="left"/>
+      <w:pPr>
+        <w:ind w:left="3240" w:hanging="360"/>
+      </w:pPr>
+    </w:lvl>
+    <w:lvl w:ilvl="5" w:tplc="0409001B" w:tentative="1">
+      <w:start w:val="1"/>
+      <w:numFmt w:val="lowerRoman"/>
+      <w:lvlText w:val="%6."/>
+      <w:lvlJc w:val="right"/>
+      <w:pPr>
+        <w:ind w:left="3960" w:hanging="180"/>
+      </w:pPr>
+    </w:lvl>
+    <w:lvl w:ilvl="6" w:tplc="0409000F" w:tentative="1">
+      <w:start w:val="1"/>
+      <w:numFmt w:val="decimal"/>
+      <w:lvlText w:val="%7."/>
+      <w:lvlJc w:val="left"/>
+      <w:pPr>
+        <w:ind w:left="4680" w:hanging="360"/>
+      </w:pPr>
+    </w:lvl>
+    <w:lvl w:ilvl="7" w:tplc="04090019" w:tentative="1">
+      <w:start w:val="1"/>
+      <w:numFmt w:val="lowerLetter"/>
+      <w:lvlText w:val="%8."/>
+      <w:lvlJc w:val="left"/>
+      <w:pPr>
+        <w:ind w:left="5400" w:hanging="360"/>
+      </w:pPr>
+    </w:lvl>
+    <w:lvl w:ilvl="8" w:tplc="0409001B" w:tentative="1">
+      <w:start w:val="1"/>
+      <w:numFmt w:val="lowerRoman"/>
+      <w:lvlText w:val="%9."/>
+      <w:lvlJc w:val="right"/>
+      <w:pPr>
+        <w:ind w:left="6120" w:hanging="180"/>
+      </w:pPr>
+    </w:lvl>
+  </w:abstractNum>
+  <w:abstractNum w:abstractNumId="17" w15:restartNumberingAfterBreak="0">
     <w:nsid w:val="36367DD4"/>
     <w:multiLevelType w:val="hybridMultilevel"/>
     <w:tmpl w:val="2416B8B0"/>
@@ -12216,7 +13255,7 @@
       </w:pPr>
     </w:lvl>
   </w:abstractNum>
-  <w:abstractNum w:abstractNumId="17" w15:restartNumberingAfterBreak="0">
+  <w:abstractNum w:abstractNumId="18" w15:restartNumberingAfterBreak="0">
     <w:nsid w:val="37015847"/>
     <w:multiLevelType w:val="hybridMultilevel"/>
     <w:tmpl w:val="ED6CEB84"/>
@@ -12305,7 +13344,7 @@
       </w:pPr>
     </w:lvl>
   </w:abstractNum>
-  <w:abstractNum w:abstractNumId="18" w15:restartNumberingAfterBreak="0">
+  <w:abstractNum w:abstractNumId="19" w15:restartNumberingAfterBreak="0">
     <w:nsid w:val="384F0061"/>
     <w:multiLevelType w:val="hybridMultilevel"/>
     <w:tmpl w:val="8A58C86C"/>
@@ -12418,7 +13457,7 @@
       </w:rPr>
     </w:lvl>
   </w:abstractNum>
-  <w:abstractNum w:abstractNumId="19" w15:restartNumberingAfterBreak="0">
+  <w:abstractNum w:abstractNumId="20" w15:restartNumberingAfterBreak="0">
     <w:nsid w:val="3E7D1408"/>
     <w:multiLevelType w:val="hybridMultilevel"/>
     <w:tmpl w:val="721AECB0"/>
@@ -12507,7 +13546,7 @@
       </w:pPr>
     </w:lvl>
   </w:abstractNum>
-  <w:abstractNum w:abstractNumId="20" w15:restartNumberingAfterBreak="0">
+  <w:abstractNum w:abstractNumId="21" w15:restartNumberingAfterBreak="0">
     <w:nsid w:val="45F4526E"/>
     <w:multiLevelType w:val="hybridMultilevel"/>
     <w:tmpl w:val="CA747394"/>
@@ -12596,7 +13635,7 @@
       </w:pPr>
     </w:lvl>
   </w:abstractNum>
-  <w:abstractNum w:abstractNumId="21" w15:restartNumberingAfterBreak="0">
+  <w:abstractNum w:abstractNumId="22" w15:restartNumberingAfterBreak="0">
     <w:nsid w:val="4CCE3577"/>
     <w:multiLevelType w:val="hybridMultilevel"/>
     <w:tmpl w:val="A9BC3B5E"/>
@@ -12685,7 +13724,7 @@
       </w:pPr>
     </w:lvl>
   </w:abstractNum>
-  <w:abstractNum w:abstractNumId="22" w15:restartNumberingAfterBreak="0">
+  <w:abstractNum w:abstractNumId="23" w15:restartNumberingAfterBreak="0">
     <w:nsid w:val="4FBF12E6"/>
     <w:multiLevelType w:val="hybridMultilevel"/>
     <w:tmpl w:val="27DC6A2C"/>
@@ -12774,7 +13813,7 @@
       </w:pPr>
     </w:lvl>
   </w:abstractNum>
-  <w:abstractNum w:abstractNumId="23" w15:restartNumberingAfterBreak="0">
+  <w:abstractNum w:abstractNumId="24" w15:restartNumberingAfterBreak="0">
     <w:nsid w:val="569F6847"/>
     <w:multiLevelType w:val="hybridMultilevel"/>
     <w:tmpl w:val="53D46926"/>
@@ -12863,7 +13902,7 @@
       </w:pPr>
     </w:lvl>
   </w:abstractNum>
-  <w:abstractNum w:abstractNumId="24" w15:restartNumberingAfterBreak="0">
+  <w:abstractNum w:abstractNumId="25" w15:restartNumberingAfterBreak="0">
     <w:nsid w:val="63D94199"/>
     <w:multiLevelType w:val="hybridMultilevel"/>
     <w:tmpl w:val="52306C26"/>
@@ -12952,7 +13991,7 @@
       </w:pPr>
     </w:lvl>
   </w:abstractNum>
-  <w:abstractNum w:abstractNumId="25" w15:restartNumberingAfterBreak="0">
+  <w:abstractNum w:abstractNumId="26" w15:restartNumberingAfterBreak="0">
     <w:nsid w:val="67D931BA"/>
     <w:multiLevelType w:val="hybridMultilevel"/>
     <w:tmpl w:val="57525032"/>
@@ -13041,7 +14080,7 @@
       </w:pPr>
     </w:lvl>
   </w:abstractNum>
-  <w:abstractNum w:abstractNumId="26" w15:restartNumberingAfterBreak="0">
+  <w:abstractNum w:abstractNumId="27" w15:restartNumberingAfterBreak="0">
     <w:nsid w:val="69D2638F"/>
     <w:multiLevelType w:val="hybridMultilevel"/>
     <w:tmpl w:val="0780FF3E"/>
@@ -13130,7 +14169,7 @@
       </w:pPr>
     </w:lvl>
   </w:abstractNum>
-  <w:abstractNum w:abstractNumId="27" w15:restartNumberingAfterBreak="0">
+  <w:abstractNum w:abstractNumId="28" w15:restartNumberingAfterBreak="0">
     <w:nsid w:val="70F54198"/>
     <w:multiLevelType w:val="hybridMultilevel"/>
     <w:tmpl w:val="CDBAF20C"/>
@@ -13219,7 +14258,7 @@
       </w:pPr>
     </w:lvl>
   </w:abstractNum>
-  <w:abstractNum w:abstractNumId="28" w15:restartNumberingAfterBreak="0">
+  <w:abstractNum w:abstractNumId="29" w15:restartNumberingAfterBreak="0">
     <w:nsid w:val="722B381F"/>
     <w:multiLevelType w:val="hybridMultilevel"/>
     <w:tmpl w:val="ACEC892C"/>
@@ -13308,7 +14347,7 @@
       </w:pPr>
     </w:lvl>
   </w:abstractNum>
-  <w:abstractNum w:abstractNumId="29" w15:restartNumberingAfterBreak="0">
+  <w:abstractNum w:abstractNumId="30" w15:restartNumberingAfterBreak="0">
     <w:nsid w:val="73F263D2"/>
     <w:multiLevelType w:val="hybridMultilevel"/>
     <w:tmpl w:val="57D2A6BE"/>
@@ -13421,7 +14460,7 @@
       </w:rPr>
     </w:lvl>
   </w:abstractNum>
-  <w:abstractNum w:abstractNumId="30" w15:restartNumberingAfterBreak="0">
+  <w:abstractNum w:abstractNumId="31" w15:restartNumberingAfterBreak="0">
     <w:nsid w:val="79FA4866"/>
     <w:multiLevelType w:val="hybridMultilevel"/>
     <w:tmpl w:val="ACD88DBC"/>
@@ -13534,7 +14573,7 @@
       </w:rPr>
     </w:lvl>
   </w:abstractNum>
-  <w:abstractNum w:abstractNumId="31" w15:restartNumberingAfterBreak="0">
+  <w:abstractNum w:abstractNumId="32" w15:restartNumberingAfterBreak="0">
     <w:nsid w:val="7D0B5D17"/>
     <w:multiLevelType w:val="hybridMultilevel"/>
     <w:tmpl w:val="74FEBAA2"/>
@@ -13623,7 +14662,7 @@
       </w:pPr>
     </w:lvl>
   </w:abstractNum>
-  <w:abstractNum w:abstractNumId="32" w15:restartNumberingAfterBreak="0">
+  <w:abstractNum w:abstractNumId="33" w15:restartNumberingAfterBreak="0">
     <w:nsid w:val="7FDA2234"/>
     <w:multiLevelType w:val="hybridMultilevel"/>
     <w:tmpl w:val="C66A431E"/>
@@ -13737,10 +14776,10 @@
     </w:lvl>
   </w:abstractNum>
   <w:num w:numId="1">
-    <w:abstractNumId w:val="21"/>
+    <w:abstractNumId w:val="22"/>
   </w:num>
   <w:num w:numId="2">
-    <w:abstractNumId w:val="24"/>
+    <w:abstractNumId w:val="25"/>
   </w:num>
   <w:num w:numId="3">
     <w:abstractNumId w:val="3"/>
@@ -13752,25 +14791,25 @@
     <w:abstractNumId w:val="2"/>
   </w:num>
   <w:num w:numId="6">
-    <w:abstractNumId w:val="17"/>
+    <w:abstractNumId w:val="18"/>
   </w:num>
   <w:num w:numId="7">
     <w:abstractNumId w:val="6"/>
   </w:num>
   <w:num w:numId="8">
-    <w:abstractNumId w:val="19"/>
+    <w:abstractNumId w:val="20"/>
   </w:num>
   <w:num w:numId="9">
     <w:abstractNumId w:val="0"/>
   </w:num>
   <w:num w:numId="10">
-    <w:abstractNumId w:val="20"/>
+    <w:abstractNumId w:val="21"/>
   </w:num>
   <w:num w:numId="11">
     <w:abstractNumId w:val="13"/>
   </w:num>
   <w:num w:numId="12">
-    <w:abstractNumId w:val="16"/>
+    <w:abstractNumId w:val="17"/>
   </w:num>
   <w:num w:numId="13">
     <w:abstractNumId w:val="7"/>
@@ -13779,7 +14818,7 @@
     <w:abstractNumId w:val="1"/>
   </w:num>
   <w:num w:numId="15">
-    <w:abstractNumId w:val="31"/>
+    <w:abstractNumId w:val="32"/>
   </w:num>
   <w:num w:numId="16">
     <w:abstractNumId w:val="15"/>
@@ -13788,19 +14827,19 @@
     <w:abstractNumId w:val="10"/>
   </w:num>
   <w:num w:numId="18">
-    <w:abstractNumId w:val="32"/>
+    <w:abstractNumId w:val="33"/>
   </w:num>
   <w:num w:numId="19">
     <w:abstractNumId w:val="4"/>
   </w:num>
   <w:num w:numId="20">
-    <w:abstractNumId w:val="25"/>
+    <w:abstractNumId w:val="26"/>
   </w:num>
   <w:num w:numId="21">
-    <w:abstractNumId w:val="28"/>
+    <w:abstractNumId w:val="29"/>
   </w:num>
   <w:num w:numId="22">
-    <w:abstractNumId w:val="22"/>
+    <w:abstractNumId w:val="23"/>
   </w:num>
   <w:num w:numId="23">
     <w:abstractNumId w:val="8"/>
@@ -13809,13 +14848,13 @@
     <w:abstractNumId w:val="12"/>
   </w:num>
   <w:num w:numId="25">
-    <w:abstractNumId w:val="26"/>
+    <w:abstractNumId w:val="27"/>
   </w:num>
   <w:num w:numId="26">
-    <w:abstractNumId w:val="18"/>
+    <w:abstractNumId w:val="19"/>
   </w:num>
   <w:num w:numId="27">
-    <w:abstractNumId w:val="29"/>
+    <w:abstractNumId w:val="30"/>
   </w:num>
   <w:num w:numId="28">
     <w:abstractNumId w:val="9"/>
@@ -13824,16 +14863,19 @@
     <w:abstractNumId w:val="14"/>
   </w:num>
   <w:num w:numId="30">
-    <w:abstractNumId w:val="27"/>
+    <w:abstractNumId w:val="28"/>
   </w:num>
   <w:num w:numId="31">
-    <w:abstractNumId w:val="30"/>
+    <w:abstractNumId w:val="31"/>
   </w:num>
   <w:num w:numId="32">
     <w:abstractNumId w:val="11"/>
   </w:num>
   <w:num w:numId="33">
-    <w:abstractNumId w:val="23"/>
+    <w:abstractNumId w:val="24"/>
+  </w:num>
+  <w:num w:numId="34">
+    <w:abstractNumId w:val="16"/>
   </w:num>
 </w:numbering>
 </file>
@@ -14668,7 +15710,7 @@
 </file>
 
 <file path=customXml/itemProps1.xml><?xml version="1.0" encoding="utf-8"?>
-<ds:datastoreItem xmlns:ds="http://schemas.openxmlformats.org/officeDocument/2006/customXml" ds:itemID="{D9F17321-361E-4A24-9F7D-018C625EF322}">
+<ds:datastoreItem xmlns:ds="http://schemas.openxmlformats.org/officeDocument/2006/customXml" ds:itemID="{43166A68-8129-4C0A-8782-14A2331E1328}">
   <ds:schemaRefs>
     <ds:schemaRef ds:uri="http://schemas.openxmlformats.org/officeDocument/2006/bibliography"/>
   </ds:schemaRefs>

</xml_diff>